<commit_message>
Changes in paradoteo 1
</commit_message>
<xml_diff>
--- a/1o_paradoteo/Domain-model-v0.1.docx
+++ b/1o_paradoteo/Domain-model-v0.1.docx
@@ -103,7 +103,7 @@
           <w:szCs w:val="40"/>
         </w:rPr>
         <w:drawing>
-          <wp:inline distT="0" distB="0" distL="0" distR="0" wp14:anchorId="72DD1D0B" wp14:editId="0160632D">
+          <wp:inline distT="0" distB="0" distL="0" distR="0" wp14:anchorId="72DD1D0B" wp14:editId="5B5D18C3">
             <wp:extent cx="3525461" cy="3525461"/>
             <wp:effectExtent l="0" t="0" r="0" b="0"/>
             <wp:docPr id="623793229" name="Picture 1" descr="A white paper with a logo and pen on top of it&#10;&#10;AI-generated content may be incorrect."/>
@@ -337,6 +337,7 @@
           <w:szCs w:val="36"/>
         </w:rPr>
       </w:pPr>
+      <w:bookmarkStart w:id="0" w:name="_Hlk212190430"/>
     </w:p>
     <w:p>
       <w:pPr>
@@ -383,14 +384,14 @@
           <w:rFonts w:ascii="Calibri" w:hAnsi="Calibri" w:cs="Calibri"/>
           <w:lang w:val="el-GR"/>
         </w:rPr>
-        <w:t>Γεώργιος</w:t>
-      </w:r>
-      <w:r>
-        <w:rPr>
-          <w:rFonts w:ascii="Calibri" w:hAnsi="Calibri" w:cs="Calibri"/>
-          <w:lang w:val="el-GR"/>
-        </w:rPr>
-        <w:t xml:space="preserve"> Αυγεράκης, ΑΜ</w:t>
+        <w:t>Σκαραφίγκας Βασίλειος</w:t>
+      </w:r>
+      <w:r>
+        <w:rPr>
+          <w:rFonts w:ascii="Calibri" w:hAnsi="Calibri" w:cs="Calibri"/>
+          <w:lang w:val="el-GR"/>
+        </w:rPr>
+        <w:t>, ΑΜ</w:t>
       </w:r>
       <w:r>
         <w:rPr>
@@ -409,8 +410,9 @@
       <w:r>
         <w:rPr>
           <w:rFonts w:ascii="Calibri" w:hAnsi="Calibri" w:cs="Calibri"/>
-        </w:rPr>
-        <w:t>1067441</w:t>
+          <w:lang w:val="el-GR"/>
+        </w:rPr>
+        <w:t>4491</w:t>
       </w:r>
       <w:r>
         <w:rPr>
@@ -438,227 +440,7 @@
           <w:rFonts w:ascii="Calibri" w:hAnsi="Calibri" w:cs="Calibri"/>
           <w:lang w:val="el-GR"/>
         </w:rPr>
-        <w:t>Φωτεινή</w:t>
-      </w:r>
-      <w:r>
-        <w:rPr>
-          <w:rFonts w:ascii="Calibri" w:hAnsi="Calibri" w:cs="Calibri"/>
-        </w:rPr>
-        <w:t xml:space="preserve"> </w:t>
-      </w:r>
-      <w:r>
-        <w:rPr>
-          <w:rFonts w:ascii="Calibri" w:hAnsi="Calibri" w:cs="Calibri"/>
-          <w:lang w:val="el-GR"/>
-        </w:rPr>
-        <w:t>Παπαζαφειρίου,</w:t>
-      </w:r>
-      <w:r>
-        <w:rPr>
-          <w:rFonts w:ascii="Calibri" w:hAnsi="Calibri" w:cs="Calibri"/>
-        </w:rPr>
-        <w:t xml:space="preserve"> </w:t>
-      </w:r>
-      <w:r>
-        <w:rPr>
-          <w:rFonts w:ascii="Calibri" w:hAnsi="Calibri" w:cs="Calibri"/>
-          <w:lang w:val="el-GR"/>
-        </w:rPr>
-        <w:t>ΑΜ</w:t>
-      </w:r>
-      <w:r>
-        <w:rPr>
-          <w:rFonts w:ascii="Calibri" w:hAnsi="Calibri" w:cs="Calibri"/>
-          <w:lang w:val="el-GR"/>
-        </w:rPr>
-        <w:t>:</w:t>
-      </w:r>
-      <w:r>
-        <w:rPr>
-          <w:rFonts w:ascii="Calibri" w:hAnsi="Calibri" w:cs="Calibri"/>
-          <w:lang w:val="el-GR"/>
-        </w:rPr>
-        <w:t xml:space="preserve"> </w:t>
-      </w:r>
-      <w:r>
-        <w:rPr>
-          <w:rFonts w:ascii="Calibri" w:hAnsi="Calibri" w:cs="Calibri"/>
-        </w:rPr>
-        <w:t>1071399</w:t>
-      </w:r>
-      <w:r>
-        <w:rPr>
-          <w:rFonts w:ascii="Calibri" w:hAnsi="Calibri" w:cs="Calibri"/>
-          <w:lang w:val="el-GR"/>
-        </w:rPr>
-        <w:t>.</w:t>
-      </w:r>
-    </w:p>
-    <w:p>
-      <w:pPr>
-        <w:pStyle w:val="ListParagraph"/>
-        <w:numPr>
-          <w:ilvl w:val="0"/>
-          <w:numId w:val="1"/>
-        </w:numPr>
-        <w:jc w:val="both"/>
-        <w:rPr>
-          <w:rFonts w:ascii="Calibri" w:hAnsi="Calibri" w:cs="Calibri"/>
-          <w:lang w:val="el-GR"/>
-        </w:rPr>
-      </w:pPr>
-      <w:r>
-        <w:rPr>
-          <w:rFonts w:ascii="Calibri" w:hAnsi="Calibri" w:cs="Calibri"/>
-          <w:lang w:val="el-GR"/>
-        </w:rPr>
-        <w:t>Όλγα Μελιάδη</w:t>
-      </w:r>
-      <w:r>
-        <w:rPr>
-          <w:rFonts w:ascii="Calibri" w:hAnsi="Calibri" w:cs="Calibri"/>
-        </w:rPr>
-        <w:t>,</w:t>
-      </w:r>
-      <w:r>
-        <w:rPr>
-          <w:rFonts w:ascii="Calibri" w:hAnsi="Calibri" w:cs="Calibri"/>
-        </w:rPr>
-        <w:t xml:space="preserve"> </w:t>
-      </w:r>
-      <w:r>
-        <w:rPr>
-          <w:rFonts w:ascii="Calibri" w:hAnsi="Calibri" w:cs="Calibri"/>
-          <w:lang w:val="el-GR"/>
-        </w:rPr>
-        <w:t xml:space="preserve">ΑΜ: </w:t>
-      </w:r>
-      <w:r>
-        <w:rPr>
-          <w:rFonts w:ascii="Calibri" w:hAnsi="Calibri" w:cs="Calibri"/>
-        </w:rPr>
-        <w:t>1080448</w:t>
-      </w:r>
-      <w:r>
-        <w:rPr>
-          <w:rFonts w:ascii="Calibri" w:hAnsi="Calibri" w:cs="Calibri"/>
-          <w:lang w:val="el-GR"/>
-        </w:rPr>
-        <w:t>.</w:t>
-      </w:r>
-    </w:p>
-    <w:p>
-      <w:pPr>
-        <w:pStyle w:val="ListParagraph"/>
-        <w:numPr>
-          <w:ilvl w:val="0"/>
-          <w:numId w:val="1"/>
-        </w:numPr>
-        <w:jc w:val="both"/>
-        <w:rPr>
-          <w:rFonts w:ascii="Calibri" w:hAnsi="Calibri" w:cs="Calibri"/>
-          <w:lang w:val="el-GR"/>
-        </w:rPr>
-      </w:pPr>
-      <w:r>
-        <w:rPr>
-          <w:rFonts w:ascii="Calibri" w:hAnsi="Calibri" w:cs="Calibri"/>
-          <w:lang w:val="el-GR"/>
-        </w:rPr>
-        <w:t>Μαρία</w:t>
-      </w:r>
-      <w:r>
-        <w:rPr>
-          <w:rFonts w:ascii="Calibri" w:hAnsi="Calibri" w:cs="Calibri"/>
-        </w:rPr>
-        <w:t xml:space="preserve"> Γκότση,</w:t>
-      </w:r>
-      <w:r>
-        <w:rPr>
-          <w:rFonts w:ascii="Calibri" w:hAnsi="Calibri" w:cs="Calibri"/>
-          <w:lang w:val="el-GR"/>
-        </w:rPr>
-        <w:t xml:space="preserve"> ΑΜ:</w:t>
-      </w:r>
-      <w:r>
-        <w:rPr>
-          <w:rFonts w:ascii="Calibri" w:hAnsi="Calibri" w:cs="Calibri"/>
-          <w:lang w:val="el-GR"/>
-        </w:rPr>
-        <w:t xml:space="preserve"> </w:t>
-      </w:r>
-      <w:r>
-        <w:rPr>
-          <w:rFonts w:ascii="Calibri" w:hAnsi="Calibri" w:cs="Calibri"/>
-        </w:rPr>
-        <w:t>1064283</w:t>
-      </w:r>
-      <w:r>
-        <w:rPr>
-          <w:rFonts w:ascii="Calibri" w:hAnsi="Calibri" w:cs="Calibri"/>
-          <w:lang w:val="el-GR"/>
-        </w:rPr>
-        <w:t>.</w:t>
-      </w:r>
-    </w:p>
-    <w:p>
-      <w:pPr>
-        <w:pStyle w:val="ListParagraph"/>
-        <w:numPr>
-          <w:ilvl w:val="0"/>
-          <w:numId w:val="1"/>
-        </w:numPr>
-        <w:jc w:val="both"/>
-        <w:rPr>
-          <w:rFonts w:ascii="Calibri" w:hAnsi="Calibri" w:cs="Calibri"/>
-          <w:lang w:val="el-GR"/>
-        </w:rPr>
-      </w:pPr>
-      <w:r>
-        <w:rPr>
-          <w:rFonts w:ascii="Calibri" w:hAnsi="Calibri" w:cs="Calibri"/>
-          <w:lang w:val="el-GR"/>
-        </w:rPr>
-        <w:t>Κωνσταντίνος</w:t>
-      </w:r>
-      <w:r>
-        <w:rPr>
-          <w:rFonts w:ascii="Calibri" w:hAnsi="Calibri" w:cs="Calibri"/>
-        </w:rPr>
-        <w:t xml:space="preserve"> </w:t>
-      </w:r>
-      <w:r>
-        <w:rPr>
-          <w:rFonts w:ascii="Calibri" w:hAnsi="Calibri" w:cs="Calibri"/>
-          <w:lang w:val="el-GR"/>
-        </w:rPr>
-        <w:t>Κωνσταντάτος</w:t>
-      </w:r>
-      <w:r>
-        <w:rPr>
-          <w:rFonts w:ascii="Calibri" w:hAnsi="Calibri" w:cs="Calibri"/>
-        </w:rPr>
-        <w:t xml:space="preserve">, </w:t>
-      </w:r>
-      <w:r>
-        <w:rPr>
-          <w:rFonts w:ascii="Calibri" w:hAnsi="Calibri" w:cs="Calibri"/>
-          <w:lang w:val="el-GR"/>
-        </w:rPr>
-        <w:t>ΑΜ</w:t>
-      </w:r>
-      <w:r>
-        <w:rPr>
-          <w:rFonts w:ascii="Calibri" w:hAnsi="Calibri" w:cs="Calibri"/>
-          <w:lang w:val="el-GR"/>
-        </w:rPr>
-        <w:t xml:space="preserve">: </w:t>
-      </w:r>
-      <w:r>
-        <w:rPr>
-          <w:rFonts w:ascii="Calibri" w:hAnsi="Calibri" w:cs="Calibri"/>
-        </w:rPr>
-        <w:t>1067461</w:t>
+        <w:t>Χριστόπουλος Κωνσταντίνος, ΑΜ: 4527</w:t>
       </w:r>
       <w:r>
         <w:rPr>
@@ -734,13 +516,13 @@
           <w:rFonts w:ascii="Calibri" w:hAnsi="Calibri" w:cs="Calibri"/>
         </w:rPr>
       </w:pPr>
-      <w:bookmarkStart w:id="0" w:name="_Hlk193919109"/>
-      <w:r>
-        <w:rPr>
-          <w:rFonts w:ascii="Calibri" w:hAnsi="Calibri" w:cs="Calibri"/>
-          <w:lang w:val="el-GR"/>
-        </w:rPr>
-        <w:t>Γιώργος</w:t>
+      <w:bookmarkStart w:id="1" w:name="_Hlk193919109"/>
+      <w:r>
+        <w:rPr>
+          <w:rFonts w:ascii="Calibri" w:hAnsi="Calibri" w:cs="Calibri"/>
+          <w:lang w:val="el-GR"/>
+        </w:rPr>
+        <w:t>Σκαραφίγκας</w:t>
       </w:r>
       <w:r>
         <w:rPr>
@@ -753,7 +535,7 @@
           <w:rFonts w:ascii="Calibri" w:hAnsi="Calibri" w:cs="Calibri"/>
           <w:lang w:val="el-GR"/>
         </w:rPr>
-        <w:t>Αυγεράκης</w:t>
+        <w:t>Βασίλειος</w:t>
       </w:r>
       <w:r>
         <w:rPr>
@@ -791,11 +573,99 @@
           <w:rFonts w:ascii="Calibri" w:hAnsi="Calibri" w:cs="Calibri"/>
           <w:lang w:val="el-GR"/>
         </w:rPr>
-        <w:t>Φωτεινή</w:t>
-      </w:r>
-      <w:r>
-        <w:rPr>
-          <w:rFonts w:ascii="Calibri" w:hAnsi="Calibri" w:cs="Calibri"/>
+        <w:t>Χριστόπουλος Κωνσταντίνος</w:t>
+      </w:r>
+      <w:r>
+        <w:rPr>
+          <w:rFonts w:ascii="Calibri" w:hAnsi="Calibri" w:cs="Calibri"/>
+        </w:rPr>
+        <w:t>: Contributor</w:t>
+      </w:r>
+      <w:r>
+        <w:rPr>
+          <w:rFonts w:ascii="Calibri" w:hAnsi="Calibri" w:cs="Calibri"/>
+        </w:rPr>
+        <w:t>, Peer Reviewer</w:t>
+      </w:r>
+    </w:p>
+    <w:bookmarkEnd w:id="0"/>
+    <w:bookmarkEnd w:id="1"/>
+    <w:p>
+      <w:pPr>
+        <w:ind w:left="360"/>
+        <w:jc w:val="both"/>
+        <w:rPr>
+          <w:rFonts w:ascii="Calibri" w:hAnsi="Calibri" w:cs="Calibri"/>
+        </w:rPr>
+      </w:pPr>
+    </w:p>
+    <w:p>
+      <w:pPr>
+        <w:jc w:val="both"/>
+        <w:rPr>
+          <w:rFonts w:ascii="Calibri" w:hAnsi="Calibri" w:cs="Calibri"/>
+          <w:lang w:val="el-GR"/>
+        </w:rPr>
+      </w:pPr>
+      <w:bookmarkStart w:id="2" w:name="_Hlk193919117"/>
+      <w:r>
+        <w:rPr>
+          <w:rFonts w:ascii="Calibri" w:hAnsi="Calibri" w:cs="Calibri"/>
+          <w:lang w:val="el-GR"/>
+        </w:rPr>
+        <w:t xml:space="preserve">Στο παρών τεχνικό κείμενο όλα τα μέλη της ομάδας συνεισέφεραν εξίσου στην </w:t>
+      </w:r>
+      <w:r>
+        <w:rPr>
+          <w:rFonts w:ascii="Calibri" w:hAnsi="Calibri" w:cs="Calibri"/>
+          <w:lang w:val="el-GR"/>
+        </w:rPr>
+        <w:t xml:space="preserve">περιγραφή των κλάσεων </w:t>
+      </w:r>
+      <w:r>
+        <w:rPr>
+          <w:rFonts w:ascii="Calibri" w:hAnsi="Calibri" w:cs="Calibri"/>
+          <w:lang w:val="el-GR"/>
+        </w:rPr>
+        <w:t>του έργου.</w:t>
+      </w:r>
+    </w:p>
+    <w:bookmarkEnd w:id="2"/>
+    <w:p>
+      <w:pPr>
+        <w:jc w:val="both"/>
+        <w:rPr>
+          <w:rFonts w:ascii="Calibri" w:hAnsi="Calibri" w:cs="Calibri"/>
+          <w:lang w:val="el-GR"/>
+        </w:rPr>
+      </w:pPr>
+    </w:p>
+    <w:p>
+      <w:pPr>
+        <w:jc w:val="both"/>
+        <w:rPr>
+          <w:rFonts w:ascii="Calibri" w:hAnsi="Calibri" w:cs="Calibri"/>
+          <w:lang w:val="el-GR"/>
+        </w:rPr>
+      </w:pPr>
+      <w:bookmarkStart w:id="3" w:name="_Hlk212190441"/>
+      <w:r>
+        <w:rPr>
+          <w:rFonts w:ascii="Calibri" w:hAnsi="Calibri" w:cs="Calibri"/>
+          <w:lang w:val="el-GR"/>
+        </w:rPr>
+        <w:t xml:space="preserve">Ο σύνδεσμος για το </w:t>
+      </w:r>
+      <w:r>
+        <w:rPr>
+          <w:rFonts w:ascii="Calibri" w:hAnsi="Calibri" w:cs="Calibri"/>
+        </w:rPr>
+        <w:t>repository</w:t>
+      </w:r>
+      <w:r>
+        <w:rPr>
+          <w:rFonts w:ascii="Calibri" w:hAnsi="Calibri" w:cs="Calibri"/>
+          <w:lang w:val="el-GR"/>
         </w:rPr>
         <w:t xml:space="preserve"> </w:t>
       </w:r>
@@ -804,43 +674,20 @@
           <w:rFonts w:ascii="Calibri" w:hAnsi="Calibri" w:cs="Calibri"/>
           <w:lang w:val="el-GR"/>
         </w:rPr>
-        <w:t>Παπαζαφειρίου</w:t>
-      </w:r>
-      <w:r>
-        <w:rPr>
-          <w:rFonts w:ascii="Calibri" w:hAnsi="Calibri" w:cs="Calibri"/>
-        </w:rPr>
-        <w:t>: Contributor</w:t>
-      </w:r>
-      <w:r>
-        <w:rPr>
-          <w:rFonts w:ascii="Calibri" w:hAnsi="Calibri" w:cs="Calibri"/>
-        </w:rPr>
-        <w:t>, Peer Reviewer</w:t>
-      </w:r>
-    </w:p>
-    <w:p>
-      <w:pPr>
-        <w:pStyle w:val="ListParagraph"/>
-        <w:numPr>
-          <w:ilvl w:val="0"/>
-          <w:numId w:val="2"/>
-        </w:numPr>
-        <w:jc w:val="both"/>
-        <w:rPr>
-          <w:rFonts w:ascii="Calibri" w:hAnsi="Calibri" w:cs="Calibri"/>
-        </w:rPr>
-      </w:pPr>
-      <w:r>
-        <w:rPr>
-          <w:rFonts w:ascii="Calibri" w:hAnsi="Calibri" w:cs="Calibri"/>
-          <w:lang w:val="el-GR"/>
-        </w:rPr>
-        <w:t>Όλγα</w:t>
-      </w:r>
-      <w:r>
-        <w:rPr>
-          <w:rFonts w:ascii="Calibri" w:hAnsi="Calibri" w:cs="Calibri"/>
+        <w:t xml:space="preserve">της ομάδας μας στο </w:t>
+      </w:r>
+      <w:proofErr w:type="spellStart"/>
+      <w:r>
+        <w:rPr>
+          <w:rFonts w:ascii="Calibri" w:hAnsi="Calibri" w:cs="Calibri"/>
+        </w:rPr>
+        <w:t>Github</w:t>
+      </w:r>
+      <w:proofErr w:type="spellEnd"/>
+      <w:r>
+        <w:rPr>
+          <w:rFonts w:ascii="Calibri" w:hAnsi="Calibri" w:cs="Calibri"/>
+          <w:lang w:val="el-GR"/>
         </w:rPr>
         <w:t xml:space="preserve"> </w:t>
       </w:r>
@@ -849,211 +696,64 @@
           <w:rFonts w:ascii="Calibri" w:hAnsi="Calibri" w:cs="Calibri"/>
           <w:lang w:val="el-GR"/>
         </w:rPr>
-        <w:t>Μελιάδη</w:t>
-      </w:r>
-      <w:r>
-        <w:rPr>
-          <w:rFonts w:ascii="Calibri" w:hAnsi="Calibri" w:cs="Calibri"/>
-        </w:rPr>
-        <w:t>: Contributor</w:t>
-      </w:r>
-      <w:r>
-        <w:rPr>
-          <w:rFonts w:ascii="Calibri" w:hAnsi="Calibri" w:cs="Calibri"/>
-        </w:rPr>
-        <w:t>, Peer Reviewer</w:t>
-      </w:r>
-    </w:p>
-    <w:p>
-      <w:pPr>
-        <w:pStyle w:val="ListParagraph"/>
-        <w:numPr>
-          <w:ilvl w:val="0"/>
-          <w:numId w:val="2"/>
-        </w:numPr>
-        <w:jc w:val="both"/>
-        <w:rPr>
-          <w:rFonts w:ascii="Calibri" w:hAnsi="Calibri" w:cs="Calibri"/>
-        </w:rPr>
-      </w:pPr>
-      <w:r>
-        <w:rPr>
-          <w:rFonts w:ascii="Calibri" w:hAnsi="Calibri" w:cs="Calibri"/>
-          <w:lang w:val="el-GR"/>
-        </w:rPr>
-        <w:t>Μαρία</w:t>
-      </w:r>
-      <w:r>
-        <w:rPr>
-          <w:rFonts w:ascii="Calibri" w:hAnsi="Calibri" w:cs="Calibri"/>
-        </w:rPr>
-        <w:t xml:space="preserve"> Γκότση</w:t>
-      </w:r>
-      <w:r>
-        <w:rPr>
-          <w:rFonts w:ascii="Calibri" w:hAnsi="Calibri" w:cs="Calibri"/>
-        </w:rPr>
-        <w:t>: Contributor</w:t>
-      </w:r>
-      <w:r>
-        <w:rPr>
-          <w:rFonts w:ascii="Calibri" w:hAnsi="Calibri" w:cs="Calibri"/>
-        </w:rPr>
-        <w:t>, Peer Reviewer</w:t>
-      </w:r>
-    </w:p>
-    <w:p>
-      <w:pPr>
-        <w:pStyle w:val="ListParagraph"/>
-        <w:numPr>
-          <w:ilvl w:val="0"/>
-          <w:numId w:val="2"/>
-        </w:numPr>
-        <w:jc w:val="both"/>
-        <w:rPr>
-          <w:rFonts w:ascii="Calibri" w:hAnsi="Calibri" w:cs="Calibri"/>
-          <w:lang w:val="el-GR"/>
-        </w:rPr>
-      </w:pPr>
-      <w:r>
-        <w:rPr>
-          <w:rFonts w:ascii="Calibri" w:hAnsi="Calibri" w:cs="Calibri"/>
-          <w:lang w:val="el-GR"/>
-        </w:rPr>
-        <w:t>Κωνσταντίνος</w:t>
-      </w:r>
-      <w:r>
-        <w:rPr>
-          <w:rFonts w:ascii="Calibri" w:hAnsi="Calibri" w:cs="Calibri"/>
-        </w:rPr>
-        <w:t xml:space="preserve"> </w:t>
-      </w:r>
-      <w:r>
-        <w:rPr>
-          <w:rFonts w:ascii="Calibri" w:hAnsi="Calibri" w:cs="Calibri"/>
-          <w:lang w:val="el-GR"/>
-        </w:rPr>
-        <w:t>Κωνσταντάτος</w:t>
-      </w:r>
-      <w:r>
-        <w:rPr>
-          <w:rFonts w:ascii="Calibri" w:hAnsi="Calibri" w:cs="Calibri"/>
-        </w:rPr>
-        <w:t>: Contributor</w:t>
-      </w:r>
-      <w:r>
-        <w:rPr>
-          <w:rFonts w:ascii="Calibri" w:hAnsi="Calibri" w:cs="Calibri"/>
-        </w:rPr>
-        <w:t>, Peer Reviewer</w:t>
-      </w:r>
-    </w:p>
-    <w:bookmarkEnd w:id="0"/>
-    <w:p>
-      <w:pPr>
-        <w:ind w:left="360"/>
-        <w:jc w:val="both"/>
-        <w:rPr>
-          <w:rFonts w:ascii="Calibri" w:hAnsi="Calibri" w:cs="Calibri"/>
-        </w:rPr>
-      </w:pPr>
-    </w:p>
-    <w:p>
-      <w:pPr>
-        <w:jc w:val="both"/>
-        <w:rPr>
-          <w:rFonts w:ascii="Calibri" w:hAnsi="Calibri" w:cs="Calibri"/>
-          <w:lang w:val="el-GR"/>
-        </w:rPr>
-      </w:pPr>
-      <w:bookmarkStart w:id="1" w:name="_Hlk193919117"/>
-      <w:r>
-        <w:rPr>
-          <w:rFonts w:ascii="Calibri" w:hAnsi="Calibri" w:cs="Calibri"/>
-          <w:lang w:val="el-GR"/>
-        </w:rPr>
-        <w:t xml:space="preserve">Στο παρών τεχνικό κείμενο όλα τα μέλη της ομάδας συνεισέφεραν εξίσου στην </w:t>
-      </w:r>
-      <w:r>
-        <w:rPr>
-          <w:rFonts w:ascii="Calibri" w:hAnsi="Calibri" w:cs="Calibri"/>
-          <w:lang w:val="el-GR"/>
-        </w:rPr>
-        <w:t xml:space="preserve">περιγραφή των κλάσεων </w:t>
-      </w:r>
-      <w:r>
-        <w:rPr>
-          <w:rFonts w:ascii="Calibri" w:hAnsi="Calibri" w:cs="Calibri"/>
-          <w:lang w:val="el-GR"/>
-        </w:rPr>
-        <w:t>του έργου.</w:t>
-      </w:r>
-    </w:p>
-    <w:bookmarkEnd w:id="1"/>
-    <w:p>
-      <w:pPr>
-        <w:jc w:val="both"/>
-        <w:rPr>
-          <w:rFonts w:ascii="Calibri" w:hAnsi="Calibri" w:cs="Calibri"/>
-          <w:lang w:val="el-GR"/>
-        </w:rPr>
-      </w:pPr>
-    </w:p>
-    <w:p>
-      <w:pPr>
-        <w:jc w:val="both"/>
-        <w:rPr>
-          <w:rFonts w:ascii="Calibri" w:hAnsi="Calibri" w:cs="Calibri"/>
-          <w:lang w:val="el-GR"/>
-        </w:rPr>
-      </w:pPr>
-      <w:r>
-        <w:rPr>
-          <w:rFonts w:ascii="Calibri" w:hAnsi="Calibri" w:cs="Calibri"/>
-          <w:lang w:val="el-GR"/>
-        </w:rPr>
-        <w:t xml:space="preserve">Ο σύνδεσμος για το </w:t>
-      </w:r>
-      <w:r>
-        <w:rPr>
-          <w:rFonts w:ascii="Calibri" w:hAnsi="Calibri" w:cs="Calibri"/>
-        </w:rPr>
-        <w:t>repository</w:t>
-      </w:r>
-      <w:r>
-        <w:rPr>
-          <w:rFonts w:ascii="Calibri" w:hAnsi="Calibri" w:cs="Calibri"/>
-          <w:lang w:val="el-GR"/>
-        </w:rPr>
-        <w:t xml:space="preserve"> </w:t>
-      </w:r>
-      <w:r>
-        <w:rPr>
-          <w:rFonts w:ascii="Calibri" w:hAnsi="Calibri" w:cs="Calibri"/>
-          <w:lang w:val="el-GR"/>
-        </w:rPr>
-        <w:t xml:space="preserve">της ομάδας μας στο </w:t>
-      </w:r>
-      <w:r>
-        <w:rPr>
-          <w:rFonts w:ascii="Calibri" w:hAnsi="Calibri" w:cs="Calibri"/>
-        </w:rPr>
-        <w:t>Github</w:t>
-      </w:r>
-      <w:r>
-        <w:rPr>
-          <w:rFonts w:ascii="Calibri" w:hAnsi="Calibri" w:cs="Calibri"/>
-          <w:lang w:val="el-GR"/>
-        </w:rPr>
-        <w:t xml:space="preserve"> </w:t>
-      </w:r>
-      <w:r>
-        <w:rPr>
-          <w:rFonts w:ascii="Calibri" w:hAnsi="Calibri" w:cs="Calibri"/>
-          <w:lang w:val="el-GR"/>
-        </w:rPr>
-        <w:t>είναι εδώ.</w:t>
-      </w:r>
+        <w:t xml:space="preserve">είναι </w:t>
+      </w:r>
+      <w:hyperlink r:id="rId8" w:history="1">
+        <w:r>
+          <w:rPr>
+            <w:rStyle w:val="Hyperlink"/>
+            <w:rFonts w:ascii="Calibri" w:hAnsi="Calibri" w:cs="Calibri"/>
+            <w:lang w:val="el-GR"/>
+          </w:rPr>
+          <w:t>εδ</w:t>
+        </w:r>
+        <w:r>
+          <w:rPr>
+            <w:rStyle w:val="Hyperlink"/>
+            <w:rFonts w:ascii="Calibri" w:hAnsi="Calibri" w:cs="Calibri"/>
+            <w:lang w:val="el-GR"/>
+          </w:rPr>
+          <w:t>ώ</w:t>
+        </w:r>
+      </w:hyperlink>
+      <w:r>
+        <w:rPr>
+          <w:rFonts w:ascii="Calibri" w:hAnsi="Calibri" w:cs="Calibri"/>
+          <w:lang w:val="el-GR"/>
+        </w:rPr>
+        <w:t>.</w:t>
+      </w:r>
+    </w:p>
+    <w:bookmarkEnd w:id="3"/>
+    <w:p>
+      <w:pPr>
+        <w:ind w:left="360"/>
+        <w:jc w:val="both"/>
+        <w:rPr>
+          <w:rFonts w:ascii="Calibri" w:hAnsi="Calibri" w:cs="Calibri"/>
+          <w:lang w:val="el-GR"/>
+        </w:rPr>
+      </w:pPr>
+    </w:p>
+    <w:p>
+      <w:pPr>
+        <w:ind w:left="360"/>
+        <w:jc w:val="both"/>
+        <w:rPr>
+          <w:rFonts w:ascii="Calibri" w:hAnsi="Calibri" w:cs="Calibri"/>
+          <w:lang w:val="el-GR"/>
+        </w:rPr>
+      </w:pPr>
+    </w:p>
+    <w:p>
+      <w:pPr>
+        <w:ind w:left="360"/>
+        <w:jc w:val="both"/>
+        <w:rPr>
+          <w:rFonts w:ascii="Calibri" w:hAnsi="Calibri" w:cs="Calibri"/>
+          <w:lang w:val="el-GR"/>
+        </w:rPr>
+      </w:pPr>
     </w:p>
     <w:p>
       <w:pPr>
@@ -1170,6 +870,7 @@
           <w:szCs w:val="32"/>
           <w:lang w:val="el-GR"/>
         </w:rPr>
+        <w:lastRenderedPageBreak/>
         <w:t>Διάγραμμα</w:t>
       </w:r>
       <w:r>
@@ -1357,7 +1058,7 @@
                     <pic:cNvPicPr/>
                   </pic:nvPicPr>
                   <pic:blipFill>
-                    <a:blip r:embed="rId8"/>
+                    <a:blip r:embed="rId9"/>
                     <a:stretch>
                       <a:fillRect/>
                     </a:stretch>
@@ -1426,7 +1127,6 @@
       <w:r>
         <w:rPr>
           <w:noProof/>
-          <w:lang w:val="el-GR"/>
         </w:rPr>
         <w:t>1</w:t>
       </w:r>
@@ -1626,6 +1326,7 @@
           <w:szCs w:val="32"/>
           <w:lang w:val="el-GR"/>
         </w:rPr>
+        <w:lastRenderedPageBreak/>
         <w:t>Περιγραφή κλάσεων</w:t>
       </w:r>
       <w:r>
@@ -1954,6 +1655,7 @@
           <w:lang w:val="el-GR"/>
         </w:rPr>
       </w:pPr>
+      <w:proofErr w:type="spellStart"/>
       <w:r>
         <w:rPr>
           <w:rFonts w:ascii="Calibri" w:hAnsi="Calibri" w:cs="Calibri"/>
@@ -1962,6 +1664,7 @@
         </w:rPr>
         <w:t>TraineeshipPosition</w:t>
       </w:r>
+      <w:proofErr w:type="spellEnd"/>
       <w:r>
         <w:rPr>
           <w:rFonts w:ascii="Calibri" w:hAnsi="Calibri" w:cs="Calibri"/>
@@ -2125,6 +1828,7 @@
           <w:lang w:val="el-GR"/>
         </w:rPr>
       </w:pPr>
+      <w:proofErr w:type="spellStart"/>
       <w:r>
         <w:rPr>
           <w:rFonts w:ascii="Calibri" w:hAnsi="Calibri" w:cs="Calibri"/>
@@ -2133,6 +1837,7 @@
         </w:rPr>
         <w:t>UserService</w:t>
       </w:r>
+      <w:proofErr w:type="spellEnd"/>
       <w:r>
         <w:rPr>
           <w:rFonts w:ascii="Calibri" w:hAnsi="Calibri" w:cs="Calibri"/>
@@ -2229,6 +1934,7 @@
           <w:lang w:val="el-GR"/>
         </w:rPr>
       </w:pPr>
+      <w:proofErr w:type="spellStart"/>
       <w:r>
         <w:rPr>
           <w:rFonts w:ascii="Calibri" w:hAnsi="Calibri" w:cs="Calibri"/>
@@ -2237,6 +1943,7 @@
         </w:rPr>
         <w:t>CompanyService</w:t>
       </w:r>
+      <w:proofErr w:type="spellEnd"/>
       <w:r>
         <w:rPr>
           <w:rFonts w:ascii="Calibri" w:hAnsi="Calibri" w:cs="Calibri"/>
@@ -2286,6 +1993,7 @@
           <w:lang w:val="el-GR"/>
         </w:rPr>
       </w:pPr>
+      <w:proofErr w:type="spellStart"/>
       <w:r>
         <w:rPr>
           <w:rFonts w:ascii="Calibri" w:hAnsi="Calibri" w:cs="Calibri"/>
@@ -2294,6 +2002,7 @@
         </w:rPr>
         <w:t>StudentService</w:t>
       </w:r>
+      <w:proofErr w:type="spellEnd"/>
       <w:r>
         <w:rPr>
           <w:rFonts w:ascii="Calibri" w:hAnsi="Calibri" w:cs="Calibri"/>
@@ -2355,6 +2064,7 @@
           <w:lang w:val="el-GR"/>
         </w:rPr>
       </w:pPr>
+      <w:proofErr w:type="spellStart"/>
       <w:r>
         <w:rPr>
           <w:rFonts w:ascii="Calibri" w:hAnsi="Calibri" w:cs="Calibri"/>
@@ -2363,6 +2073,7 @@
         </w:rPr>
         <w:t>ProfessorService</w:t>
       </w:r>
+      <w:proofErr w:type="spellEnd"/>
       <w:r>
         <w:rPr>
           <w:rFonts w:ascii="Calibri" w:hAnsi="Calibri" w:cs="Calibri"/>
@@ -2405,6 +2116,7 @@
           <w:lang w:val="el-GR"/>
         </w:rPr>
       </w:pPr>
+      <w:proofErr w:type="spellStart"/>
       <w:r>
         <w:rPr>
           <w:rFonts w:ascii="Calibri" w:hAnsi="Calibri" w:cs="Calibri"/>
@@ -2413,6 +2125,7 @@
         </w:rPr>
         <w:t>CommitteeService</w:t>
       </w:r>
+      <w:proofErr w:type="spellEnd"/>
       <w:r>
         <w:rPr>
           <w:rFonts w:ascii="Calibri" w:hAnsi="Calibri" w:cs="Calibri"/>
@@ -2467,15 +2180,16 @@
           <w:lang w:val="el-GR"/>
         </w:rPr>
       </w:pPr>
+      <w:proofErr w:type="spellStart"/>
       <w:r>
         <w:rPr>
           <w:rFonts w:ascii="Calibri" w:hAnsi="Calibri" w:cs="Calibri"/>
           <w:b/>
           <w:bCs/>
         </w:rPr>
-        <w:lastRenderedPageBreak/>
         <w:t>InterestsBasedSearchStrategy</w:t>
       </w:r>
+      <w:proofErr w:type="spellEnd"/>
       <w:r>
         <w:rPr>
           <w:rFonts w:ascii="Calibri" w:hAnsi="Calibri" w:cs="Calibri"/>
@@ -2534,14 +2248,17 @@
           <w:lang w:val="el-GR"/>
         </w:rPr>
       </w:pPr>
+      <w:proofErr w:type="spellStart"/>
       <w:r>
         <w:rPr>
           <w:rFonts w:ascii="Calibri" w:hAnsi="Calibri" w:cs="Calibri"/>
           <w:b/>
           <w:bCs/>
         </w:rPr>
+        <w:lastRenderedPageBreak/>
         <w:t>LocationBasedSearchStrategy</w:t>
       </w:r>
+      <w:proofErr w:type="spellEnd"/>
       <w:r>
         <w:rPr>
           <w:rFonts w:ascii="Calibri" w:hAnsi="Calibri" w:cs="Calibri"/>
@@ -2572,6 +2289,7 @@
           <w:lang w:val="el-GR"/>
         </w:rPr>
       </w:pPr>
+      <w:proofErr w:type="spellStart"/>
       <w:r>
         <w:rPr>
           <w:rFonts w:ascii="Calibri" w:hAnsi="Calibri" w:cs="Calibri"/>
@@ -2580,6 +2298,7 @@
         </w:rPr>
         <w:t>InterestsBasedSupervisorStrategy</w:t>
       </w:r>
+      <w:proofErr w:type="spellEnd"/>
       <w:r>
         <w:rPr>
           <w:rFonts w:ascii="Calibri" w:hAnsi="Calibri" w:cs="Calibri"/>
@@ -2637,6 +2356,7 @@
           <w:lang w:val="el-GR"/>
         </w:rPr>
       </w:pPr>
+      <w:proofErr w:type="spellStart"/>
       <w:r>
         <w:rPr>
           <w:rFonts w:ascii="Calibri" w:hAnsi="Calibri" w:cs="Calibri"/>
@@ -2645,6 +2365,7 @@
         </w:rPr>
         <w:t>LoadBasedSupervisorStrategy</w:t>
       </w:r>
+      <w:proofErr w:type="spellEnd"/>
       <w:r>
         <w:rPr>
           <w:rFonts w:ascii="Calibri" w:hAnsi="Calibri" w:cs="Calibri"/>
@@ -3062,12 +2783,14 @@
         </w:rPr>
         <w:t>-</w:t>
       </w:r>
+      <w:proofErr w:type="spellStart"/>
       <w:r>
         <w:rPr>
           <w:rFonts w:ascii="Calibri" w:hAnsi="Calibri" w:cs="Calibri"/>
         </w:rPr>
         <w:t>uml</w:t>
       </w:r>
+      <w:proofErr w:type="spellEnd"/>
       <w:r>
         <w:rPr>
           <w:rFonts w:ascii="Calibri" w:hAnsi="Calibri" w:cs="Calibri"/>
@@ -3084,12 +2807,8 @@
       </w:pPr>
     </w:p>
     <w:sectPr>
-      <w:headerReference w:type="even" r:id="rId9"/>
       <w:headerReference w:type="default" r:id="rId10"/>
-      <w:footerReference w:type="even" r:id="rId11"/>
-      <w:footerReference w:type="default" r:id="rId12"/>
-      <w:headerReference w:type="first" r:id="rId13"/>
-      <w:footerReference w:type="first" r:id="rId14"/>
+      <w:footerReference w:type="default" r:id="rId11"/>
       <w:pgSz w:w="12240" w:h="15840"/>
       <w:pgMar w:top="1440" w:right="1440" w:bottom="1440" w:left="1440" w:header="720" w:footer="720" w:gutter="0"/>
       <w:cols w:space="720"/>
@@ -3125,16 +2844,6 @@
 </file>
 
 <file path=word/footer1.xml><?xml version="1.0" encoding="utf-8"?>
-<w:ftr xmlns:wpc="http://schemas.microsoft.com/office/word/2010/wordprocessingCanvas" xmlns:cx="http://schemas.microsoft.com/office/drawing/2014/chartex" xmlns:cx1="http://schemas.microsoft.com/office/drawing/2015/9/8/chartex" xmlns:cx2="http://schemas.microsoft.com/office/drawing/2015/10/21/chartex" xmlns:cx3="http://schemas.microsoft.com/office/drawing/2016/5/9/chartex" xmlns:cx4="http://schemas.microsoft.com/office/drawing/2016/5/10/chartex" xmlns:cx5="http://schemas.microsoft.com/office/drawing/2016/5/11/chartex" xmlns:cx6="http://schemas.microsoft.com/office/drawing/2016/5/12/chartex" xmlns:cx7="http://schemas.microsoft.com/office/drawing/2016/5/13/chartex" xmlns:cx8="http://schemas.microsoft.com/office/drawing/2016/5/14/chartex" xmlns:mc="http://schemas.openxmlformats.org/markup-compatibility/2006" xmlns:aink="http://schemas.microsoft.com/office/drawing/2016/ink" xmlns:am3d="http://schemas.microsoft.com/office/drawing/2017/model3d" xmlns:o="urn:schemas-microsoft-com:office:office" xmlns:oel="http://schemas.microsoft.com/office/2019/extlst" xmlns:r="http://schemas.openxmlformats.org/officeDocument/2006/relationships" xmlns:m="http://schemas.openxmlformats.org/officeDocument/2006/math" xmlns:v="urn:schemas-microsoft-com:vml" xmlns:wp14="http://schemas.microsoft.com/office/word/2010/wordprocessingDrawing" xmlns:wp="http://schemas.openxmlformats.org/drawingml/2006/wordprocessingDrawing" xmlns:w10="urn:schemas-microsoft-com:office:word" xmlns:w="http://schemas.openxmlformats.org/wordprocessingml/2006/main" xmlns:w14="http://schemas.microsoft.com/office/word/2010/wordml" xmlns:w15="http://schemas.microsoft.com/office/word/2012/wordml" xmlns:w16cex="http://schemas.microsoft.com/office/word/2018/wordml/cex" xmlns:w16cid="http://schemas.microsoft.com/office/word/2016/wordml/cid" xmlns:w16="http://schemas.microsoft.com/office/word/2018/wordml" xmlns:w16du="http://schemas.microsoft.com/office/word/2023/wordml/word16du" xmlns:w16sdtdh="http://schemas.microsoft.com/office/word/2020/wordml/sdtdatahash" xmlns:w16sdtfl="http://schemas.microsoft.com/office/word/2024/wordml/sdtformatlock" xmlns:w16se="http://schemas.microsoft.com/office/word/2015/wordml/symex" xmlns:wpg="http://schemas.microsoft.com/office/word/2010/wordprocessingGroup" xmlns:wpi="http://schemas.microsoft.com/office/word/2010/wordprocessingInk" xmlns:wne="http://schemas.microsoft.com/office/word/2006/wordml" xmlns:wps="http://schemas.microsoft.com/office/word/2010/wordprocessingShape" mc:Ignorable="w14 w15 w16se w16cid w16 w16cex w16sdtdh w16sdtfl w16du wp14">
-  <w:p>
-    <w:pPr>
-      <w:pStyle w:val="Footer"/>
-    </w:pPr>
-  </w:p>
-</w:ftr>
-</file>
-
-<file path=word/footer2.xml><?xml version="1.0" encoding="utf-8"?>
 <w:ftr xmlns:wpc="http://schemas.microsoft.com/office/word/2010/wordprocessingCanvas" xmlns:cx="http://schemas.microsoft.com/office/drawing/2014/chartex" xmlns:cx1="http://schemas.microsoft.com/office/drawing/2015/9/8/chartex" xmlns:cx2="http://schemas.microsoft.com/office/drawing/2015/10/21/chartex" xmlns:cx3="http://schemas.microsoft.com/office/drawing/2016/5/9/chartex" xmlns:cx4="http://schemas.microsoft.com/office/drawing/2016/5/10/chartex" xmlns:cx5="http://schemas.microsoft.com/office/drawing/2016/5/11/chartex" xmlns:cx6="http://schemas.microsoft.com/office/drawing/2016/5/12/chartex" xmlns:cx7="http://schemas.microsoft.com/office/drawing/2016/5/13/chartex" xmlns:cx8="http://schemas.microsoft.com/office/drawing/2016/5/14/chartex" xmlns:mc="http://schemas.openxmlformats.org/markup-compatibility/2006" xmlns:aink="http://schemas.microsoft.com/office/drawing/2016/ink" xmlns:am3d="http://schemas.microsoft.com/office/drawing/2017/model3d" xmlns:o="urn:schemas-microsoft-com:office:office" xmlns:oel="http://schemas.microsoft.com/office/2019/extlst" xmlns:r="http://schemas.openxmlformats.org/officeDocument/2006/relationships" xmlns:m="http://schemas.openxmlformats.org/officeDocument/2006/math" xmlns:v="urn:schemas-microsoft-com:vml" xmlns:wp14="http://schemas.microsoft.com/office/word/2010/wordprocessingDrawing" xmlns:wp="http://schemas.openxmlformats.org/drawingml/2006/wordprocessingDrawing" xmlns:w10="urn:schemas-microsoft-com:office:word" xmlns:w="http://schemas.openxmlformats.org/wordprocessingml/2006/main" xmlns:w14="http://schemas.microsoft.com/office/word/2010/wordml" xmlns:w15="http://schemas.microsoft.com/office/word/2012/wordml" xmlns:w16cex="http://schemas.microsoft.com/office/word/2018/wordml/cex" xmlns:w16cid="http://schemas.microsoft.com/office/word/2016/wordml/cid" xmlns:w16="http://schemas.microsoft.com/office/word/2018/wordml" xmlns:w16du="http://schemas.microsoft.com/office/word/2023/wordml/word16du" xmlns:w16sdtdh="http://schemas.microsoft.com/office/word/2020/wordml/sdtdatahash" xmlns:w16sdtfl="http://schemas.microsoft.com/office/word/2024/wordml/sdtformatlock" xmlns:w16se="http://schemas.microsoft.com/office/word/2015/wordml/symex" xmlns:wpg="http://schemas.microsoft.com/office/word/2010/wordprocessingGroup" xmlns:wpi="http://schemas.microsoft.com/office/word/2010/wordprocessingInk" xmlns:wne="http://schemas.microsoft.com/office/word/2006/wordml" xmlns:wps="http://schemas.microsoft.com/office/word/2010/wordprocessingShape" mc:Ignorable="w14 w15 w16se w16cid w16 w16cex w16sdtdh w16sdtfl w16du wp14">
   <w:sdt>
     <w:sdtPr>
@@ -3180,16 +2889,6 @@
 </w:ftr>
 </file>
 
-<file path=word/footer3.xml><?xml version="1.0" encoding="utf-8"?>
-<w:ftr xmlns:wpc="http://schemas.microsoft.com/office/word/2010/wordprocessingCanvas" xmlns:cx="http://schemas.microsoft.com/office/drawing/2014/chartex" xmlns:cx1="http://schemas.microsoft.com/office/drawing/2015/9/8/chartex" xmlns:cx2="http://schemas.microsoft.com/office/drawing/2015/10/21/chartex" xmlns:cx3="http://schemas.microsoft.com/office/drawing/2016/5/9/chartex" xmlns:cx4="http://schemas.microsoft.com/office/drawing/2016/5/10/chartex" xmlns:cx5="http://schemas.microsoft.com/office/drawing/2016/5/11/chartex" xmlns:cx6="http://schemas.microsoft.com/office/drawing/2016/5/12/chartex" xmlns:cx7="http://schemas.microsoft.com/office/drawing/2016/5/13/chartex" xmlns:cx8="http://schemas.microsoft.com/office/drawing/2016/5/14/chartex" xmlns:mc="http://schemas.openxmlformats.org/markup-compatibility/2006" xmlns:aink="http://schemas.microsoft.com/office/drawing/2016/ink" xmlns:am3d="http://schemas.microsoft.com/office/drawing/2017/model3d" xmlns:o="urn:schemas-microsoft-com:office:office" xmlns:oel="http://schemas.microsoft.com/office/2019/extlst" xmlns:r="http://schemas.openxmlformats.org/officeDocument/2006/relationships" xmlns:m="http://schemas.openxmlformats.org/officeDocument/2006/math" xmlns:v="urn:schemas-microsoft-com:vml" xmlns:wp14="http://schemas.microsoft.com/office/word/2010/wordprocessingDrawing" xmlns:wp="http://schemas.openxmlformats.org/drawingml/2006/wordprocessingDrawing" xmlns:w10="urn:schemas-microsoft-com:office:word" xmlns:w="http://schemas.openxmlformats.org/wordprocessingml/2006/main" xmlns:w14="http://schemas.microsoft.com/office/word/2010/wordml" xmlns:w15="http://schemas.microsoft.com/office/word/2012/wordml" xmlns:w16cex="http://schemas.microsoft.com/office/word/2018/wordml/cex" xmlns:w16cid="http://schemas.microsoft.com/office/word/2016/wordml/cid" xmlns:w16="http://schemas.microsoft.com/office/word/2018/wordml" xmlns:w16du="http://schemas.microsoft.com/office/word/2023/wordml/word16du" xmlns:w16sdtdh="http://schemas.microsoft.com/office/word/2020/wordml/sdtdatahash" xmlns:w16sdtfl="http://schemas.microsoft.com/office/word/2024/wordml/sdtformatlock" xmlns:w16se="http://schemas.microsoft.com/office/word/2015/wordml/symex" xmlns:wpg="http://schemas.microsoft.com/office/word/2010/wordprocessingGroup" xmlns:wpi="http://schemas.microsoft.com/office/word/2010/wordprocessingInk" xmlns:wne="http://schemas.microsoft.com/office/word/2006/wordml" xmlns:wps="http://schemas.microsoft.com/office/word/2010/wordprocessingShape" mc:Ignorable="w14 w15 w16se w16cid w16 w16cex w16sdtdh w16sdtfl w16du wp14">
-  <w:p>
-    <w:pPr>
-      <w:pStyle w:val="Footer"/>
-    </w:pPr>
-  </w:p>
-</w:ftr>
-</file>
-
 <file path=word/footnotes.xml><?xml version="1.0" encoding="utf-8"?>
 <w:footnotes xmlns:wpc="http://schemas.microsoft.com/office/word/2010/wordprocessingCanvas" xmlns:cx="http://schemas.microsoft.com/office/drawing/2014/chartex" xmlns:cx1="http://schemas.microsoft.com/office/drawing/2015/9/8/chartex" xmlns:cx2="http://schemas.microsoft.com/office/drawing/2015/10/21/chartex" xmlns:cx3="http://schemas.microsoft.com/office/drawing/2016/5/9/chartex" xmlns:cx4="http://schemas.microsoft.com/office/drawing/2016/5/10/chartex" xmlns:cx5="http://schemas.microsoft.com/office/drawing/2016/5/11/chartex" xmlns:cx6="http://schemas.microsoft.com/office/drawing/2016/5/12/chartex" xmlns:cx7="http://schemas.microsoft.com/office/drawing/2016/5/13/chartex" xmlns:cx8="http://schemas.microsoft.com/office/drawing/2016/5/14/chartex" xmlns:mc="http://schemas.openxmlformats.org/markup-compatibility/2006" xmlns:aink="http://schemas.microsoft.com/office/drawing/2016/ink" xmlns:am3d="http://schemas.microsoft.com/office/drawing/2017/model3d" xmlns:o="urn:schemas-microsoft-com:office:office" xmlns:oel="http://schemas.microsoft.com/office/2019/extlst" xmlns:r="http://schemas.openxmlformats.org/officeDocument/2006/relationships" xmlns:m="http://schemas.openxmlformats.org/officeDocument/2006/math" xmlns:v="urn:schemas-microsoft-com:vml" xmlns:wp14="http://schemas.microsoft.com/office/word/2010/wordprocessingDrawing" xmlns:wp="http://schemas.openxmlformats.org/drawingml/2006/wordprocessingDrawing" xmlns:w10="urn:schemas-microsoft-com:office:word" xmlns:w="http://schemas.openxmlformats.org/wordprocessingml/2006/main" xmlns:w14="http://schemas.microsoft.com/office/word/2010/wordml" xmlns:w15="http://schemas.microsoft.com/office/word/2012/wordml" xmlns:w16cex="http://schemas.microsoft.com/office/word/2018/wordml/cex" xmlns:w16cid="http://schemas.microsoft.com/office/word/2016/wordml/cid" xmlns:w16="http://schemas.microsoft.com/office/word/2018/wordml" xmlns:w16du="http://schemas.microsoft.com/office/word/2023/wordml/word16du" xmlns:w16sdtdh="http://schemas.microsoft.com/office/word/2020/wordml/sdtdatahash" xmlns:w16sdtfl="http://schemas.microsoft.com/office/word/2024/wordml/sdtformatlock" xmlns:w16se="http://schemas.microsoft.com/office/word/2015/wordml/symex" xmlns:wpg="http://schemas.microsoft.com/office/word/2010/wordprocessingGroup" xmlns:wpi="http://schemas.microsoft.com/office/word/2010/wordprocessingInk" xmlns:wne="http://schemas.microsoft.com/office/word/2006/wordml" xmlns:wps="http://schemas.microsoft.com/office/word/2010/wordprocessingShape" mc:Ignorable="w14 w15 w16se w16cid w16 w16cex w16sdtdh w16sdtfl w16du wp14">
   <w:footnote w:type="separator" w:id="-1">
@@ -3220,20 +2919,14 @@
   <w:p>
     <w:pPr>
       <w:pStyle w:val="Header"/>
-    </w:pPr>
-  </w:p>
-</w:hdr>
-</file>
-
-<file path=word/header2.xml><?xml version="1.0" encoding="utf-8"?>
-<w:hdr xmlns:wpc="http://schemas.microsoft.com/office/word/2010/wordprocessingCanvas" xmlns:cx="http://schemas.microsoft.com/office/drawing/2014/chartex" xmlns:cx1="http://schemas.microsoft.com/office/drawing/2015/9/8/chartex" xmlns:cx2="http://schemas.microsoft.com/office/drawing/2015/10/21/chartex" xmlns:cx3="http://schemas.microsoft.com/office/drawing/2016/5/9/chartex" xmlns:cx4="http://schemas.microsoft.com/office/drawing/2016/5/10/chartex" xmlns:cx5="http://schemas.microsoft.com/office/drawing/2016/5/11/chartex" xmlns:cx6="http://schemas.microsoft.com/office/drawing/2016/5/12/chartex" xmlns:cx7="http://schemas.microsoft.com/office/drawing/2016/5/13/chartex" xmlns:cx8="http://schemas.microsoft.com/office/drawing/2016/5/14/chartex" xmlns:mc="http://schemas.openxmlformats.org/markup-compatibility/2006" xmlns:aink="http://schemas.microsoft.com/office/drawing/2016/ink" xmlns:am3d="http://schemas.microsoft.com/office/drawing/2017/model3d" xmlns:o="urn:schemas-microsoft-com:office:office" xmlns:oel="http://schemas.microsoft.com/office/2019/extlst" xmlns:r="http://schemas.openxmlformats.org/officeDocument/2006/relationships" xmlns:m="http://schemas.openxmlformats.org/officeDocument/2006/math" xmlns:v="urn:schemas-microsoft-com:vml" xmlns:wp14="http://schemas.microsoft.com/office/word/2010/wordprocessingDrawing" xmlns:wp="http://schemas.openxmlformats.org/drawingml/2006/wordprocessingDrawing" xmlns:w10="urn:schemas-microsoft-com:office:word" xmlns:w="http://schemas.openxmlformats.org/wordprocessingml/2006/main" xmlns:w14="http://schemas.microsoft.com/office/word/2010/wordml" xmlns:w15="http://schemas.microsoft.com/office/word/2012/wordml" xmlns:w16cex="http://schemas.microsoft.com/office/word/2018/wordml/cex" xmlns:w16cid="http://schemas.microsoft.com/office/word/2016/wordml/cid" xmlns:w16="http://schemas.microsoft.com/office/word/2018/wordml" xmlns:w16du="http://schemas.microsoft.com/office/word/2023/wordml/word16du" xmlns:w16sdtdh="http://schemas.microsoft.com/office/word/2020/wordml/sdtdatahash" xmlns:w16sdtfl="http://schemas.microsoft.com/office/word/2024/wordml/sdtformatlock" xmlns:w16se="http://schemas.microsoft.com/office/word/2015/wordml/symex" xmlns:wpg="http://schemas.microsoft.com/office/word/2010/wordprocessingGroup" xmlns:wpi="http://schemas.microsoft.com/office/word/2010/wordprocessingInk" xmlns:wne="http://schemas.microsoft.com/office/word/2006/wordml" xmlns:wps="http://schemas.microsoft.com/office/word/2010/wordprocessingShape" mc:Ignorable="w14 w15 w16se w16cid w16 w16cex w16sdtdh w16sdtfl w16du wp14">
-  <w:p>
-    <w:pPr>
-      <w:pStyle w:val="Header"/>
       <w:rPr>
         <w:lang w:val="el-GR"/>
       </w:rPr>
     </w:pPr>
+    <w:bookmarkStart w:id="4" w:name="_Hlk212190406"/>
+    <w:bookmarkStart w:id="5" w:name="_Hlk212190407"/>
+    <w:bookmarkStart w:id="6" w:name="_Hlk212190507"/>
+    <w:bookmarkStart w:id="7" w:name="_Hlk212190508"/>
     <w:r>
       <w:rPr>
         <w:lang w:val="el-GR"/>
@@ -3253,18 +2946,24 @@
       <w:rPr>
         <w:lang w:val="el-GR"/>
       </w:rPr>
-      <w:t xml:space="preserve">Μαθήματος   Πανεπιστήμιο Πατρών                                                                                                Τεχνολογία Λογισμικού                                                                                                                                      </w:t>
+      <w:t xml:space="preserve">Μαθήματος   Πανεπιστήμιο </w:t>
     </w:r>
-  </w:p>
-</w:hdr>
-</file>
-
-<file path=word/header3.xml><?xml version="1.0" encoding="utf-8"?>
-<w:hdr xmlns:wpc="http://schemas.microsoft.com/office/word/2010/wordprocessingCanvas" xmlns:cx="http://schemas.microsoft.com/office/drawing/2014/chartex" xmlns:cx1="http://schemas.microsoft.com/office/drawing/2015/9/8/chartex" xmlns:cx2="http://schemas.microsoft.com/office/drawing/2015/10/21/chartex" xmlns:cx3="http://schemas.microsoft.com/office/drawing/2016/5/9/chartex" xmlns:cx4="http://schemas.microsoft.com/office/drawing/2016/5/10/chartex" xmlns:cx5="http://schemas.microsoft.com/office/drawing/2016/5/11/chartex" xmlns:cx6="http://schemas.microsoft.com/office/drawing/2016/5/12/chartex" xmlns:cx7="http://schemas.microsoft.com/office/drawing/2016/5/13/chartex" xmlns:cx8="http://schemas.microsoft.com/office/drawing/2016/5/14/chartex" xmlns:mc="http://schemas.openxmlformats.org/markup-compatibility/2006" xmlns:aink="http://schemas.microsoft.com/office/drawing/2016/ink" xmlns:am3d="http://schemas.microsoft.com/office/drawing/2017/model3d" xmlns:o="urn:schemas-microsoft-com:office:office" xmlns:oel="http://schemas.microsoft.com/office/2019/extlst" xmlns:r="http://schemas.openxmlformats.org/officeDocument/2006/relationships" xmlns:m="http://schemas.openxmlformats.org/officeDocument/2006/math" xmlns:v="urn:schemas-microsoft-com:vml" xmlns:wp14="http://schemas.microsoft.com/office/word/2010/wordprocessingDrawing" xmlns:wp="http://schemas.openxmlformats.org/drawingml/2006/wordprocessingDrawing" xmlns:w10="urn:schemas-microsoft-com:office:word" xmlns:w="http://schemas.openxmlformats.org/wordprocessingml/2006/main" xmlns:w14="http://schemas.microsoft.com/office/word/2010/wordml" xmlns:w15="http://schemas.microsoft.com/office/word/2012/wordml" xmlns:w16cex="http://schemas.microsoft.com/office/word/2018/wordml/cex" xmlns:w16cid="http://schemas.microsoft.com/office/word/2016/wordml/cid" xmlns:w16="http://schemas.microsoft.com/office/word/2018/wordml" xmlns:w16du="http://schemas.microsoft.com/office/word/2023/wordml/word16du" xmlns:w16sdtdh="http://schemas.microsoft.com/office/word/2020/wordml/sdtdatahash" xmlns:w16sdtfl="http://schemas.microsoft.com/office/word/2024/wordml/sdtformatlock" xmlns:w16se="http://schemas.microsoft.com/office/word/2015/wordml/symex" xmlns:wpg="http://schemas.microsoft.com/office/word/2010/wordprocessingGroup" xmlns:wpi="http://schemas.microsoft.com/office/word/2010/wordprocessingInk" xmlns:wne="http://schemas.microsoft.com/office/word/2006/wordml" xmlns:wps="http://schemas.microsoft.com/office/word/2010/wordprocessingShape" mc:Ignorable="w14 w15 w16se w16cid w16 w16cex w16sdtdh w16sdtfl w16du wp14">
-  <w:p>
-    <w:pPr>
-      <w:pStyle w:val="Header"/>
-    </w:pPr>
+    <w:r>
+      <w:rPr>
+        <w:lang w:val="el-GR"/>
+      </w:rPr>
+      <w:t>Ιωαννίνων</w:t>
+    </w:r>
+    <w:r>
+      <w:rPr>
+        <w:lang w:val="el-GR"/>
+      </w:rPr>
+      <w:t xml:space="preserve">                                                                                            Τεχνολογία Λογισμικού                                                                                                                                      </w:t>
+    </w:r>
+    <w:bookmarkEnd w:id="4"/>
+    <w:bookmarkEnd w:id="5"/>
+    <w:bookmarkEnd w:id="6"/>
+    <w:bookmarkEnd w:id="7"/>
   </w:p>
 </w:hdr>
 </file>
@@ -4719,6 +4418,41 @@
       <w:szCs w:val="18"/>
     </w:rPr>
   </w:style>
+  <w:style w:type="character" w:styleId="Hyperlink">
+    <w:name w:val="Hyperlink"/>
+    <w:basedOn w:val="DefaultParagraphFont"/>
+    <w:uiPriority w:val="99"/>
+    <w:unhideWhenUsed/>
+    <w:rsid w:val="006D5DB9"/>
+    <w:rPr>
+      <w:color w:val="467886" w:themeColor="hyperlink"/>
+      <w:u w:val="single"/>
+    </w:rPr>
+  </w:style>
+  <w:style w:type="character" w:styleId="UnresolvedMention">
+    <w:name w:val="Unresolved Mention"/>
+    <w:basedOn w:val="DefaultParagraphFont"/>
+    <w:uiPriority w:val="99"/>
+    <w:semiHidden/>
+    <w:unhideWhenUsed/>
+    <w:rsid w:val="006D5DB9"/>
+    <w:rPr>
+      <w:color w:val="605E5C"/>
+      <w:shd w:val="clear" w:color="auto" w:fill="E1DFDD"/>
+    </w:rPr>
+  </w:style>
+  <w:style w:type="character" w:styleId="FollowedHyperlink">
+    <w:name w:val="FollowedHyperlink"/>
+    <w:basedOn w:val="DefaultParagraphFont"/>
+    <w:uiPriority w:val="99"/>
+    <w:semiHidden/>
+    <w:unhideWhenUsed/>
+    <w:rsid w:val="006D5DB9"/>
+    <w:rPr>
+      <w:color w:val="96607D" w:themeColor="followedHyperlink"/>
+      <w:u w:val="single"/>
+    </w:rPr>
+  </w:style>
 </w:styles>
 </file>
 

</xml_diff>